<commit_message>
Made the database documentation and fixed some errors in conceptual and logical models
</commit_message>
<xml_diff>
--- a/Documentations/3 - Design/Database/DatabaseDocumentation.docx
+++ b/Documentations/3 - Design/Database/DatabaseDocumentation.docx
@@ -42,9 +42,9 @@
     <w:p>
       <w:r>
         <w:drawing>
-          <wp:inline distT="0" distB="0" distL="0" distR="0" wp14:anchorId="5976A20F" wp14:editId="4744AFC0">
-            <wp:extent cx="5943600" cy="4788535"/>
-            <wp:effectExtent l="0" t="0" r="0" b="0"/>
+          <wp:inline distT="0" distB="0" distL="0" distR="0" wp14:anchorId="0B7A7ACD" wp14:editId="0155D8FB">
+            <wp:extent cx="5943600" cy="4240530"/>
+            <wp:effectExtent l="0" t="0" r="0" b="7620"/>
             <wp:docPr id="1" name="Graphic 1"/>
             <wp:cNvGraphicFramePr>
               <a:graphicFrameLocks xmlns:a="http://schemas.openxmlformats.org/drawingml/2006/main" noChangeAspect="1"/>
@@ -71,7 +71,7 @@
                   <pic:spPr>
                     <a:xfrm>
                       <a:off x="0" y="0"/>
-                      <a:ext cx="5943600" cy="4788535"/>
+                      <a:ext cx="5943600" cy="4240530"/>
                     </a:xfrm>
                     <a:prstGeom prst="rect">
                       <a:avLst/>
@@ -96,10 +96,7 @@
         <w:t>Passenger</w:t>
       </w:r>
       <w:r>
-        <w:t xml:space="preserve"> and</w:t>
-      </w:r>
-      <w:r>
-        <w:t xml:space="preserve"> </w:t>
+        <w:t xml:space="preserve"> and </w:t>
       </w:r>
       <w:r>
         <w:rPr>
@@ -139,20 +136,20 @@
     </w:p>
     <w:p>
       <w:r>
+        <w:t>To better explain the conceptual model, it will be separated into three sections, Section 1, Section 2 Section 3.</w:t>
+      </w:r>
+    </w:p>
+    <w:p>
+      <w:r>
+        <w:rPr>
+          <w:noProof/>
+        </w:rPr>
         <w:lastRenderedPageBreak/>
-        <w:t>To better explain the conceptual model, it will be separated into three sections, Section 1, Section 2 Section 3.</w:t>
-      </w:r>
-    </w:p>
-    <w:p>
-      <w:r>
-        <w:rPr>
-          <w:noProof/>
-        </w:rPr>
         <w:drawing>
-          <wp:inline distT="0" distB="0" distL="0" distR="0" wp14:anchorId="4E251A8B" wp14:editId="304441C6">
-            <wp:extent cx="2749550" cy="4527550"/>
-            <wp:effectExtent l="0" t="0" r="0" b="6350"/>
-            <wp:docPr id="6" name="Picture 6"/>
+          <wp:inline distT="0" distB="0" distL="0" distR="0" wp14:anchorId="3D02BA86" wp14:editId="44660354">
+            <wp:extent cx="3111500" cy="4406900"/>
+            <wp:effectExtent l="0" t="0" r="0" b="0"/>
+            <wp:docPr id="11" name="Picture 11"/>
             <wp:cNvGraphicFramePr>
               <a:graphicFrameLocks xmlns:a="http://schemas.openxmlformats.org/drawingml/2006/main" noChangeAspect="1"/>
             </wp:cNvGraphicFramePr>
@@ -160,7 +157,7 @@
               <a:graphicData uri="http://schemas.openxmlformats.org/drawingml/2006/picture">
                 <pic:pic xmlns:pic="http://schemas.openxmlformats.org/drawingml/2006/picture">
                   <pic:nvPicPr>
-                    <pic:cNvPr id="0" name="Picture 6"/>
+                    <pic:cNvPr id="0" name="Picture 1"/>
                     <pic:cNvPicPr>
                       <a:picLocks noChangeAspect="1" noChangeArrowheads="1"/>
                     </pic:cNvPicPr>
@@ -181,7 +178,7 @@
                   <pic:spPr bwMode="auto">
                     <a:xfrm>
                       <a:off x="0" y="0"/>
-                      <a:ext cx="2749550" cy="4527550"/>
+                      <a:ext cx="3111500" cy="4406900"/>
                     </a:xfrm>
                     <a:prstGeom prst="rect">
                       <a:avLst/>
@@ -216,6 +213,70 @@
           <w:i/>
           <w:iCs/>
         </w:rPr>
+        <w:t xml:space="preserve">, Users </w:t>
+      </w:r>
+      <w:r>
+        <w:t>and</w:t>
+      </w:r>
+      <w:r>
+        <w:rPr>
+          <w:i/>
+          <w:iCs/>
+        </w:rPr>
+        <w:t xml:space="preserve"> Passenger </w:t>
+      </w:r>
+      <w:r>
+        <w:t xml:space="preserve">entities. The </w:t>
+      </w:r>
+      <w:r>
+        <w:rPr>
+          <w:i/>
+          <w:iCs/>
+        </w:rPr>
+        <w:t>Users</w:t>
+      </w:r>
+      <w:r>
+        <w:t xml:space="preserve"> entity holds the account information of users that use the system, while the </w:t>
+      </w:r>
+      <w:proofErr w:type="spellStart"/>
+      <w:r>
+        <w:rPr>
+          <w:i/>
+          <w:iCs/>
+        </w:rPr>
+        <w:t>CreditCard</w:t>
+      </w:r>
+      <w:proofErr w:type="spellEnd"/>
+      <w:r>
+        <w:rPr>
+          <w:i/>
+          <w:iCs/>
+        </w:rPr>
+        <w:t xml:space="preserve"> </w:t>
+      </w:r>
+      <w:r>
+        <w:t xml:space="preserve">entity holds the credit card information of the users. The relationship between these two strong entities is called </w:t>
+      </w:r>
+      <w:proofErr w:type="spellStart"/>
+      <w:r>
+        <w:rPr>
+          <w:i/>
+          <w:iCs/>
+        </w:rPr>
+        <w:t>belongsTo</w:t>
+      </w:r>
+      <w:proofErr w:type="spellEnd"/>
+      <w:r>
+        <w:t xml:space="preserve"> and is a one-to-many relationship. The reasoning behind the one-to-many relationship is that one user can store multiple credit cards in the system and choose which card they prefer to use.  The extended entity/relationship modelling is used between </w:t>
+      </w:r>
+      <w:r>
+        <w:rPr>
+          <w:i/>
+          <w:iCs/>
+        </w:rPr>
+        <w:t>Users</w:t>
+      </w:r>
+      <w:r>
         <w:t xml:space="preserve">, </w:t>
       </w:r>
       <w:r>
@@ -223,14 +284,37 @@
           <w:i/>
           <w:iCs/>
         </w:rPr>
+        <w:t xml:space="preserve">Customer </w:t>
+      </w:r>
+      <w:r>
+        <w:t xml:space="preserve">and </w:t>
+      </w:r>
+      <w:r>
+        <w:rPr>
+          <w:i/>
+          <w:iCs/>
+        </w:rPr>
+        <w:t>Operator</w:t>
+      </w:r>
+      <w:r>
+        <w:t xml:space="preserve">. </w:t>
+      </w:r>
+      <w:r>
+        <w:rPr>
+          <w:i/>
+          <w:iCs/>
+        </w:rPr>
         <w:t>Users</w:t>
       </w:r>
       <w:r>
-        <w:rPr>
-          <w:i/>
-          <w:iCs/>
-        </w:rPr>
-        <w:t xml:space="preserve">, Passenger </w:t>
+        <w:t xml:space="preserve"> acts as the superclass to the subclasses </w:t>
+      </w:r>
+      <w:r>
+        <w:rPr>
+          <w:i/>
+          <w:iCs/>
+        </w:rPr>
+        <w:t xml:space="preserve">Customer </w:t>
       </w:r>
       <w:r>
         <w:t xml:space="preserve">and </w:t>
@@ -240,230 +324,100 @@
           <w:i/>
           <w:iCs/>
         </w:rPr>
-        <w:t>Passport</w:t>
-      </w:r>
-      <w:r>
-        <w:t xml:space="preserve"> entities. The </w:t>
-      </w:r>
-      <w:r>
-        <w:rPr>
-          <w:i/>
-          <w:iCs/>
-        </w:rPr>
-        <w:t>Users</w:t>
-      </w:r>
-      <w:r>
-        <w:t xml:space="preserve"> entity holds the account information of users that use the system, while the </w:t>
-      </w:r>
-      <w:proofErr w:type="spellStart"/>
-      <w:r>
-        <w:rPr>
-          <w:i/>
-          <w:iCs/>
-        </w:rPr>
-        <w:t>CreditCard</w:t>
-      </w:r>
-      <w:proofErr w:type="spellEnd"/>
-      <w:r>
-        <w:rPr>
-          <w:i/>
-          <w:iCs/>
-        </w:rPr>
-        <w:t xml:space="preserve"> </w:t>
-      </w:r>
-      <w:r>
-        <w:t xml:space="preserve">entity holds the credit card information of the users. The relationship between these </w:t>
-      </w:r>
-      <w:r>
-        <w:t xml:space="preserve">two </w:t>
-      </w:r>
-      <w:r>
-        <w:t xml:space="preserve">strong entities is called </w:t>
-      </w:r>
-      <w:proofErr w:type="spellStart"/>
-      <w:r>
-        <w:rPr>
-          <w:i/>
-          <w:iCs/>
-        </w:rPr>
-        <w:t>belongsTo</w:t>
-      </w:r>
-      <w:proofErr w:type="spellEnd"/>
-      <w:r>
-        <w:t xml:space="preserve"> and is a one-to-many relationship. The reasoning behind the one-to-many relationship is that one user can store multiple credit cards in the system and choose which card they prefer to use. </w:t>
-      </w:r>
-      <w:r>
-        <w:t xml:space="preserve"> The extended entity/relationship modelling is used between </w:t>
-      </w:r>
-      <w:r>
-        <w:rPr>
-          <w:i/>
-          <w:iCs/>
-        </w:rPr>
-        <w:t>Users</w:t>
-      </w:r>
-      <w:r>
+        <w:t xml:space="preserve">Operator. </w:t>
+      </w:r>
+      <w:r>
+        <w:t xml:space="preserve">The participation constraint is mandatory and </w:t>
+      </w:r>
+      <w:proofErr w:type="spellStart"/>
+      <w:r>
+        <w:t>nondisjoint</w:t>
+      </w:r>
+      <w:proofErr w:type="spellEnd"/>
+      <w:r>
+        <w:t xml:space="preserve">, which means it has a single relation with one or more discriminators to distinguish the type of each tuple (Connolly and </w:t>
+      </w:r>
+      <w:proofErr w:type="spellStart"/>
+      <w:r>
+        <w:t>Begg</w:t>
+      </w:r>
+      <w:proofErr w:type="spellEnd"/>
+      <w:r>
+        <w:t>, 2015).</w:t>
+      </w:r>
+    </w:p>
+    <w:p>
+      <w:r>
+        <w:t xml:space="preserve">The other strong entity in this section is the </w:t>
+      </w:r>
+      <w:r>
+        <w:rPr>
+          <w:i/>
+          <w:iCs/>
+        </w:rPr>
+        <w:t xml:space="preserve">Passenger </w:t>
+      </w:r>
+      <w:r>
+        <w:t xml:space="preserve">entity. The </w:t>
+      </w:r>
+      <w:r>
+        <w:rPr>
+          <w:i/>
+          <w:iCs/>
+        </w:rPr>
+        <w:t xml:space="preserve">Passengers </w:t>
+      </w:r>
+      <w:r>
+        <w:t xml:space="preserve">entity has the information of passengers, with the </w:t>
+      </w:r>
+      <w:proofErr w:type="spellStart"/>
+      <w:r>
+        <w:rPr>
+          <w:i/>
+          <w:iCs/>
+        </w:rPr>
+        <w:t>passportNumber</w:t>
+      </w:r>
+      <w:proofErr w:type="spellEnd"/>
+      <w:r>
+        <w:t xml:space="preserve"> as the primary key The </w:t>
+      </w:r>
+      <w:r>
+        <w:rPr>
+          <w:i/>
+          <w:iCs/>
+        </w:rPr>
+        <w:t xml:space="preserve">Passenger </w:t>
+      </w:r>
+      <w:r>
+        <w:t xml:space="preserve">entity is created for the handling of creating multiple tickets by one customer. For example, if one customer decides to buy tickets for 3 people for one flight, each of the 3 people will be regarded as individual passengers, with their own </w:t>
+      </w:r>
+      <w:proofErr w:type="spellStart"/>
+      <w:r>
+        <w:rPr>
+          <w:i/>
+          <w:iCs/>
+        </w:rPr>
+        <w:t>passportNumber</w:t>
+      </w:r>
+      <w:proofErr w:type="spellEnd"/>
+      <w:r>
+        <w:rPr>
+          <w:i/>
+          <w:iCs/>
+        </w:rPr>
         <w:t xml:space="preserve">, </w:t>
       </w:r>
       <w:r>
-        <w:rPr>
-          <w:i/>
-          <w:iCs/>
-        </w:rPr>
-        <w:t xml:space="preserve">Customer </w:t>
-      </w:r>
-      <w:r>
-        <w:t xml:space="preserve">and </w:t>
-      </w:r>
-      <w:r>
-        <w:rPr>
-          <w:i/>
-          <w:iCs/>
-        </w:rPr>
-        <w:t>Operator</w:t>
-      </w:r>
-      <w:r>
-        <w:t xml:space="preserve">. </w:t>
-      </w:r>
-      <w:r>
-        <w:rPr>
-          <w:i/>
-          <w:iCs/>
-        </w:rPr>
-        <w:t>Users</w:t>
-      </w:r>
-      <w:r>
-        <w:t xml:space="preserve"> acts as the superclass to the subclasses </w:t>
-      </w:r>
-      <w:r>
-        <w:rPr>
-          <w:i/>
-          <w:iCs/>
-        </w:rPr>
-        <w:t xml:space="preserve">Customer </w:t>
-      </w:r>
-      <w:r>
-        <w:t xml:space="preserve">and </w:t>
-      </w:r>
-      <w:r>
-        <w:rPr>
-          <w:i/>
-          <w:iCs/>
-        </w:rPr>
-        <w:t xml:space="preserve">Operator. </w:t>
-      </w:r>
-      <w:r>
-        <w:t xml:space="preserve">The participation constraint is mandatory and </w:t>
-      </w:r>
-      <w:proofErr w:type="spellStart"/>
-      <w:r>
-        <w:t>nondisjoint</w:t>
-      </w:r>
-      <w:proofErr w:type="spellEnd"/>
-      <w:r>
-        <w:t xml:space="preserve">, which means it has a single relation with one or more discriminators to distinguish the type of each tuple </w:t>
-      </w:r>
-      <w:r>
-        <w:t xml:space="preserve">(Connolly and </w:t>
-      </w:r>
-      <w:proofErr w:type="spellStart"/>
-      <w:r>
-        <w:t>Begg</w:t>
-      </w:r>
-      <w:proofErr w:type="spellEnd"/>
-      <w:r>
-        <w:t>, 2015)</w:t>
-      </w:r>
-      <w:r>
-        <w:t>.</w:t>
-      </w:r>
-    </w:p>
-    <w:p>
-      <w:r>
-        <w:t xml:space="preserve">The other two strong entities in this section are the </w:t>
-      </w:r>
-      <w:r>
-        <w:rPr>
-          <w:i/>
-          <w:iCs/>
-        </w:rPr>
-        <w:t xml:space="preserve">Passport </w:t>
-      </w:r>
-      <w:r>
-        <w:t xml:space="preserve">and </w:t>
-      </w:r>
-      <w:r>
-        <w:rPr>
-          <w:i/>
-          <w:iCs/>
-        </w:rPr>
-        <w:t>Passenger</w:t>
-      </w:r>
-      <w:r>
-        <w:t xml:space="preserve"> entities. The </w:t>
-      </w:r>
-      <w:r>
-        <w:rPr>
-          <w:i/>
-          <w:iCs/>
-        </w:rPr>
-        <w:t xml:space="preserve">Passport </w:t>
-      </w:r>
-      <w:r>
-        <w:t xml:space="preserve">contains the information regarding passport information of passengers, while the </w:t>
-      </w:r>
+        <w:t xml:space="preserve">names and so on. The relationship, </w:t>
+      </w:r>
+      <w:proofErr w:type="spellStart"/>
       <w:r>
         <w:rPr>
           <w:i/>
           <w:iCs/>
         </w:rPr>
         <w:lastRenderedPageBreak/>
-        <w:t xml:space="preserve">Passengers </w:t>
-      </w:r>
-      <w:r>
-        <w:t xml:space="preserve">entity has the information of passengers. The </w:t>
-      </w:r>
-      <w:r>
-        <w:rPr>
-          <w:i/>
-          <w:iCs/>
-        </w:rPr>
-        <w:t xml:space="preserve">Passenger </w:t>
-      </w:r>
-      <w:r>
-        <w:t xml:space="preserve">entity is created for the handling of creating multiple tickets by one customer. </w:t>
-      </w:r>
-      <w:r>
-        <w:t xml:space="preserve">For example, if one customer decides to buy tickets for 3 people for one flight, each of the 3 people will be regarded as individual passengers, with their own </w:t>
-      </w:r>
-      <w:proofErr w:type="spellStart"/>
-      <w:r>
-        <w:rPr>
-          <w:i/>
-          <w:iCs/>
-        </w:rPr>
-        <w:t>passengerId</w:t>
-      </w:r>
-      <w:proofErr w:type="spellEnd"/>
-      <w:r>
-        <w:rPr>
-          <w:i/>
-          <w:iCs/>
-        </w:rPr>
-        <w:t xml:space="preserve">, </w:t>
-      </w:r>
-      <w:r>
-        <w:t xml:space="preserve">names and so on. </w:t>
-      </w:r>
-      <w:r>
-        <w:t xml:space="preserve">The relationship, </w:t>
-      </w:r>
-      <w:proofErr w:type="spellStart"/>
-      <w:r>
-        <w:rPr>
-          <w:i/>
-          <w:iCs/>
-        </w:rPr>
         <w:t>createdBy</w:t>
       </w:r>
       <w:proofErr w:type="spellEnd"/>
@@ -479,10 +433,10 @@
     <w:p>
       <w:r>
         <w:drawing>
-          <wp:inline distT="0" distB="0" distL="0" distR="0" wp14:anchorId="3C5EF56D" wp14:editId="0BECECF1">
-            <wp:extent cx="5943600" cy="2036445"/>
-            <wp:effectExtent l="0" t="0" r="0" b="1905"/>
-            <wp:docPr id="7" name="Picture 7"/>
+          <wp:inline distT="0" distB="0" distL="0" distR="0" wp14:anchorId="722CBCE2" wp14:editId="03BED8D6">
+            <wp:extent cx="5943600" cy="1925320"/>
+            <wp:effectExtent l="0" t="0" r="0" b="0"/>
+            <wp:docPr id="12" name="Picture 12"/>
             <wp:cNvGraphicFramePr>
               <a:graphicFrameLocks xmlns:a="http://schemas.openxmlformats.org/drawingml/2006/main" noChangeAspect="1"/>
             </wp:cNvGraphicFramePr>
@@ -502,7 +456,7 @@
                   <pic:spPr>
                     <a:xfrm>
                       <a:off x="0" y="0"/>
-                      <a:ext cx="5943600" cy="2036445"/>
+                      <a:ext cx="5943600" cy="1925320"/>
                     </a:xfrm>
                     <a:prstGeom prst="rect">
                       <a:avLst/>
@@ -524,7 +478,7 @@
           <w:i/>
           <w:iCs/>
         </w:rPr>
-        <w:t xml:space="preserve">Ticket, Airplane </w:t>
+        <w:t xml:space="preserve">Airplane </w:t>
       </w:r>
       <w:r>
         <w:t xml:space="preserve">and </w:t>
@@ -537,20 +491,297 @@
         <w:t>Flight.</w:t>
       </w:r>
       <w:r>
+        <w:t xml:space="preserve"> The </w:t>
+      </w:r>
+      <w:r>
+        <w:rPr>
+          <w:i/>
+          <w:iCs/>
+        </w:rPr>
+        <w:t xml:space="preserve">Airplane </w:t>
+      </w:r>
+      <w:r>
+        <w:t xml:space="preserve">entity describes the airplane, </w:t>
+      </w:r>
+      <w:r>
+        <w:rPr>
+          <w:i/>
+          <w:iCs/>
+        </w:rPr>
+        <w:t>Flight</w:t>
+      </w:r>
+      <w:r>
+        <w:t xml:space="preserve"> describes the flight information. The relationship between </w:t>
+      </w:r>
+      <w:r>
+        <w:rPr>
+          <w:i/>
+          <w:iCs/>
+        </w:rPr>
+        <w:t xml:space="preserve">Airplane </w:t>
+      </w:r>
+      <w:r>
+        <w:t xml:space="preserve">and </w:t>
+      </w:r>
+      <w:r>
+        <w:rPr>
+          <w:i/>
+          <w:iCs/>
+        </w:rPr>
+        <w:t>Flight</w:t>
+      </w:r>
+      <w:r>
+        <w:t xml:space="preserve">, flies, is a one-to-many relationship because a flight can only have one airplane flying and an airplane can fly zero to many flights. </w:t>
+      </w:r>
+    </w:p>
+    <w:p>
+      <w:r>
+        <w:t xml:space="preserve">The </w:t>
+      </w:r>
+      <w:r>
+        <w:rPr>
+          <w:i/>
+          <w:iCs/>
+        </w:rPr>
+        <w:t>Ticket</w:t>
+      </w:r>
+      <w:r>
+        <w:t xml:space="preserve"> is a weak entity. </w:t>
+      </w:r>
+      <w:r>
+        <w:rPr>
+          <w:i/>
+          <w:iCs/>
+        </w:rPr>
+        <w:t>Ticket</w:t>
+      </w:r>
+      <w:r>
+        <w:rPr>
+          <w:i/>
+          <w:iCs/>
+        </w:rPr>
         <w:t xml:space="preserve"> </w:t>
       </w:r>
       <w:r>
+        <w:t>is a weak entity because</w:t>
+      </w:r>
+      <w:r>
+        <w:rPr>
+          <w:i/>
+          <w:iCs/>
+        </w:rPr>
+        <w:t xml:space="preserve"> </w:t>
+      </w:r>
+      <w:r>
+        <w:t xml:space="preserve">passengers’ </w:t>
+      </w:r>
+      <w:proofErr w:type="spellStart"/>
+      <w:r>
+        <w:rPr>
+          <w:i/>
+          <w:iCs/>
+        </w:rPr>
+        <w:t>passportNumber</w:t>
+      </w:r>
+      <w:proofErr w:type="spellEnd"/>
+      <w:r>
+        <w:t xml:space="preserve"> can be stored alongside </w:t>
+      </w:r>
+      <w:proofErr w:type="spellStart"/>
+      <w:r>
+        <w:rPr>
+          <w:i/>
+          <w:iCs/>
+        </w:rPr>
+        <w:t>flightId</w:t>
+      </w:r>
+      <w:proofErr w:type="spellEnd"/>
+      <w:r>
+        <w:t xml:space="preserve"> from the </w:t>
+      </w:r>
+      <w:r>
+        <w:rPr>
+          <w:i/>
+          <w:iCs/>
+        </w:rPr>
+        <w:t xml:space="preserve">Flight </w:t>
+      </w:r>
+      <w:r>
+        <w:t xml:space="preserve">entity. </w:t>
+      </w:r>
+      <w:r>
         <w:t xml:space="preserve">The </w:t>
       </w:r>
-      <w:r>
-        <w:rPr>
-          <w:i/>
-          <w:iCs/>
-        </w:rPr>
-        <w:t xml:space="preserve">Airplane </w:t>
-      </w:r>
-      <w:r>
-        <w:t xml:space="preserve">entity describes the airplane, </w:t>
+      <w:proofErr w:type="spellStart"/>
+      <w:r>
+        <w:rPr>
+          <w:i/>
+          <w:iCs/>
+        </w:rPr>
+        <w:t>passportNumber</w:t>
+      </w:r>
+      <w:proofErr w:type="spellEnd"/>
+      <w:r>
+        <w:rPr>
+          <w:i/>
+          <w:iCs/>
+        </w:rPr>
+        <w:t xml:space="preserve"> </w:t>
+      </w:r>
+      <w:r>
+        <w:t xml:space="preserve">and </w:t>
+      </w:r>
+      <w:proofErr w:type="spellStart"/>
+      <w:r>
+        <w:rPr>
+          <w:i/>
+          <w:iCs/>
+        </w:rPr>
+        <w:t>flightId</w:t>
+      </w:r>
+      <w:proofErr w:type="spellEnd"/>
+      <w:r>
+        <w:rPr>
+          <w:i/>
+          <w:iCs/>
+        </w:rPr>
+        <w:t xml:space="preserve"> </w:t>
+      </w:r>
+      <w:r>
+        <w:t xml:space="preserve">will act as the primary keys, which then prevents passengers with the same </w:t>
+      </w:r>
+      <w:proofErr w:type="spellStart"/>
+      <w:r>
+        <w:rPr>
+          <w:i/>
+          <w:iCs/>
+        </w:rPr>
+        <w:t>passportNumber</w:t>
+      </w:r>
+      <w:proofErr w:type="spellEnd"/>
+      <w:r>
+        <w:rPr>
+          <w:i/>
+          <w:iCs/>
+        </w:rPr>
+        <w:t xml:space="preserve"> </w:t>
+      </w:r>
+      <w:r>
+        <w:t xml:space="preserve">to buy more than one ticket for the same flight. </w:t>
+      </w:r>
+      <w:r>
+        <w:rPr>
+          <w:i/>
+          <w:iCs/>
+        </w:rPr>
+        <w:t>Ticket</w:t>
+      </w:r>
+      <w:r>
+        <w:rPr>
+          <w:i/>
+          <w:iCs/>
+        </w:rPr>
+        <w:t xml:space="preserve"> </w:t>
+      </w:r>
+      <w:r>
+        <w:t xml:space="preserve">and </w:t>
+      </w:r>
+      <w:r>
+        <w:rPr>
+          <w:i/>
+          <w:iCs/>
+        </w:rPr>
+        <w:t>Passenger</w:t>
+      </w:r>
+      <w:r>
+        <w:t xml:space="preserve"> are related by the relationship </w:t>
+      </w:r>
+      <w:proofErr w:type="spellStart"/>
+      <w:r>
+        <w:rPr>
+          <w:i/>
+          <w:iCs/>
+        </w:rPr>
+        <w:t>boughtBy</w:t>
+      </w:r>
+      <w:proofErr w:type="spellEnd"/>
+      <w:r>
+        <w:t>, which is a one-to-many relationship. It is a one-to-many relationship since a passenger can buy multiple tickets, but a ticket must belong to only one passenger.</w:t>
+      </w:r>
+    </w:p>
+    <w:p>
+      <w:r>
+        <w:t xml:space="preserve">How the reservation of seats is handled can be seen in this section as well. Each airplane has a fixed number of seats. The attribute, </w:t>
+      </w:r>
+      <w:proofErr w:type="spellStart"/>
+      <w:r>
+        <w:rPr>
+          <w:i/>
+          <w:iCs/>
+        </w:rPr>
+        <w:t>numberOfSeats</w:t>
+      </w:r>
+      <w:proofErr w:type="spellEnd"/>
+      <w:r>
+        <w:rPr>
+          <w:i/>
+          <w:iCs/>
+        </w:rPr>
+        <w:t xml:space="preserve">, </w:t>
+      </w:r>
+      <w:r>
+        <w:t xml:space="preserve">in the </w:t>
+      </w:r>
+      <w:r>
+        <w:rPr>
+          <w:i/>
+          <w:iCs/>
+        </w:rPr>
+        <w:t xml:space="preserve">Flight </w:t>
+      </w:r>
+      <w:r>
+        <w:t xml:space="preserve">entity shows how many seats are left that are unreserved in the airplane. The relationship, </w:t>
+      </w:r>
+      <w:r>
+        <w:rPr>
+          <w:i/>
+          <w:iCs/>
+        </w:rPr>
+        <w:t xml:space="preserve">reserved, </w:t>
+      </w:r>
+      <w:r>
+        <w:t xml:space="preserve">describes the reservation of seats. The attribute, </w:t>
+      </w:r>
+      <w:proofErr w:type="spellStart"/>
+      <w:r>
+        <w:rPr>
+          <w:i/>
+          <w:iCs/>
+        </w:rPr>
+        <w:t>seatNumber</w:t>
+      </w:r>
+      <w:proofErr w:type="spellEnd"/>
+      <w:r>
+        <w:rPr>
+          <w:i/>
+          <w:iCs/>
+        </w:rPr>
+        <w:t>,</w:t>
+      </w:r>
+      <w:r>
+        <w:t xml:space="preserve"> indicates the seat number belonging to a particular flight reserved by a passenger. As seats are reserved, the attribute </w:t>
+      </w:r>
+      <w:proofErr w:type="spellStart"/>
+      <w:r>
+        <w:rPr>
+          <w:i/>
+          <w:iCs/>
+        </w:rPr>
+        <w:t>numberOfSeats</w:t>
+      </w:r>
+      <w:proofErr w:type="spellEnd"/>
+      <w:r>
+        <w:t xml:space="preserve"> in </w:t>
       </w:r>
       <w:r>
         <w:rPr>
@@ -560,178 +791,7 @@
         <w:t>Flight</w:t>
       </w:r>
       <w:r>
-        <w:t xml:space="preserve"> describes the flight information and </w:t>
-      </w:r>
-      <w:r>
-        <w:rPr>
-          <w:i/>
-          <w:iCs/>
-        </w:rPr>
-        <w:t>Ticket</w:t>
-      </w:r>
-      <w:r>
-        <w:t xml:space="preserve"> contains an ID and its price. The relationship between </w:t>
-      </w:r>
-      <w:r>
-        <w:rPr>
-          <w:i/>
-          <w:iCs/>
-        </w:rPr>
-        <w:t xml:space="preserve">Airplane </w:t>
-      </w:r>
-      <w:r>
-        <w:t xml:space="preserve">and </w:t>
-      </w:r>
-      <w:r>
-        <w:rPr>
-          <w:i/>
-          <w:iCs/>
-        </w:rPr>
-        <w:t>Flight</w:t>
-      </w:r>
-      <w:r>
-        <w:t>, flies, is a one-to-many relationship because a flight can only have one airplane flying and an airplane can fly zero to many flights.</w:t>
-      </w:r>
-      <w:r>
-        <w:t xml:space="preserve"> </w:t>
-      </w:r>
-      <w:r>
-        <w:rPr>
-          <w:i/>
-          <w:iCs/>
-        </w:rPr>
-        <w:t xml:space="preserve">Ticket </w:t>
-      </w:r>
-      <w:r>
-        <w:t xml:space="preserve">and </w:t>
-      </w:r>
-      <w:r>
-        <w:rPr>
-          <w:i/>
-          <w:iCs/>
-        </w:rPr>
-        <w:t>Passenger</w:t>
-      </w:r>
-      <w:r>
-        <w:t xml:space="preserve"> are related by the relationship </w:t>
-      </w:r>
-      <w:proofErr w:type="spellStart"/>
-      <w:r>
-        <w:rPr>
-          <w:i/>
-          <w:iCs/>
-        </w:rPr>
-        <w:t>boughtBy</w:t>
-      </w:r>
-      <w:proofErr w:type="spellEnd"/>
-      <w:r>
-        <w:t>, which is a one-to-many relationship. It is a one-to-many relationship since a passenger can buy multiple tickets, but a ticket must belong to only one passenger.</w:t>
-      </w:r>
-    </w:p>
-    <w:p>
-      <w:r>
-        <w:t xml:space="preserve">How the reservation of seats </w:t>
-      </w:r>
-      <w:r>
-        <w:t>is</w:t>
-      </w:r>
-      <w:r>
-        <w:t xml:space="preserve"> handled can be seen in this section as well. Each airplane </w:t>
-      </w:r>
-      <w:r>
-        <w:t>has</w:t>
-      </w:r>
-      <w:r>
-        <w:t xml:space="preserve"> a fixed number of seats. The attribute, </w:t>
-      </w:r>
-      <w:proofErr w:type="spellStart"/>
-      <w:r>
-        <w:rPr>
-          <w:i/>
-          <w:iCs/>
-        </w:rPr>
-        <w:t>numberOfSeats</w:t>
-      </w:r>
-      <w:proofErr w:type="spellEnd"/>
-      <w:r>
-        <w:rPr>
-          <w:i/>
-          <w:iCs/>
-        </w:rPr>
-        <w:t xml:space="preserve">, </w:t>
-      </w:r>
-      <w:r>
-        <w:t xml:space="preserve">in the </w:t>
-      </w:r>
-      <w:r>
-        <w:rPr>
-          <w:i/>
-          <w:iCs/>
-        </w:rPr>
-        <w:t xml:space="preserve">Flight </w:t>
-      </w:r>
-      <w:r>
-        <w:t xml:space="preserve">entity shows how many seats are left that are unreserved in the airplane. The relationship, </w:t>
-      </w:r>
-      <w:r>
-        <w:rPr>
-          <w:i/>
-          <w:iCs/>
-        </w:rPr>
-        <w:t xml:space="preserve">reserved, </w:t>
-      </w:r>
-      <w:r>
-        <w:t xml:space="preserve">describes the reservation of seats. The attribute, </w:t>
-      </w:r>
-      <w:proofErr w:type="spellStart"/>
-      <w:r>
-        <w:rPr>
-          <w:i/>
-          <w:iCs/>
-        </w:rPr>
-        <w:t>seatNumber</w:t>
-      </w:r>
-      <w:proofErr w:type="spellEnd"/>
-      <w:r>
-        <w:rPr>
-          <w:i/>
-          <w:iCs/>
-        </w:rPr>
-        <w:t>,</w:t>
-      </w:r>
-      <w:r>
-        <w:t xml:space="preserve"> indicates the seat number </w:t>
-      </w:r>
-      <w:r>
-        <w:t>belonging to a particular flight</w:t>
-      </w:r>
-      <w:r>
-        <w:t xml:space="preserve"> reserved by a passenger. As seats are reserved, the attribute </w:t>
-      </w:r>
-      <w:proofErr w:type="spellStart"/>
-      <w:r>
-        <w:rPr>
-          <w:i/>
-          <w:iCs/>
-        </w:rPr>
-        <w:t>numberOfSeats</w:t>
-      </w:r>
-      <w:proofErr w:type="spellEnd"/>
-      <w:r>
-        <w:t xml:space="preserve"> in </w:t>
-      </w:r>
-      <w:r>
-        <w:rPr>
-          <w:i/>
-          <w:iCs/>
-        </w:rPr>
-        <w:t>Flight</w:t>
-      </w:r>
-      <w:r>
-        <w:t xml:space="preserve"> should </w:t>
-      </w:r>
-      <w:r>
-        <w:t>decrease.</w:t>
+        <w:t xml:space="preserve"> should decrease.</w:t>
       </w:r>
     </w:p>
     <w:p>
@@ -799,7 +859,7 @@
         </w:rPr>
         <w:lastRenderedPageBreak/>
         <w:drawing>
-          <wp:inline distT="0" distB="0" distL="0" distR="0" wp14:anchorId="5DBC4BA8" wp14:editId="53C8B1B8">
+          <wp:inline distT="0" distB="0" distL="0" distR="0" wp14:anchorId="5A9359E8" wp14:editId="61ECFD4F">
             <wp:extent cx="2940050" cy="5169943"/>
             <wp:effectExtent l="0" t="0" r="0" b="0"/>
             <wp:docPr id="8" name="Picture 8"/>
@@ -959,15 +1019,7 @@
         <w:t>Departure</w:t>
       </w:r>
       <w:r>
-        <w:t xml:space="preserve"> are weak </w:t>
-      </w:r>
-      <w:proofErr w:type="gramStart"/>
-      <w:r>
-        <w:t>entities, because</w:t>
-      </w:r>
-      <w:proofErr w:type="gramEnd"/>
-      <w:r>
-        <w:t xml:space="preserve"> there is no need for primary keys. There is a one-to-one relationship between strong entity </w:t>
+        <w:t xml:space="preserve"> are weak entities, because there is no need for primary keys. There is a one-to-one relationship between strong entity </w:t>
       </w:r>
       <w:r>
         <w:rPr>
@@ -1080,10 +1132,7 @@
         </w:numPr>
       </w:pPr>
       <w:r>
-        <w:t>weak entity types</w:t>
-      </w:r>
-      <w:r>
-        <w:t xml:space="preserve"> </w:t>
+        <w:t xml:space="preserve">weak entity types </w:t>
       </w:r>
     </w:p>
     <w:p>
@@ -1095,15 +1144,7 @@
         </w:numPr>
       </w:pPr>
       <w:r>
-        <w:t>one-to-many (</w:t>
-      </w:r>
-      <w:proofErr w:type="gramStart"/>
-      <w:r>
-        <w:t>1:*</w:t>
-      </w:r>
-      <w:proofErr w:type="gramEnd"/>
-      <w:r>
-        <w:t xml:space="preserve">) binary relationship types </w:t>
+        <w:t xml:space="preserve">one-to-many (1:*) binary relationship types </w:t>
       </w:r>
     </w:p>
     <w:p>
@@ -1151,15 +1192,7 @@
         </w:numPr>
       </w:pPr>
       <w:r>
-        <w:t>many-to-many (</w:t>
-      </w:r>
-      <w:proofErr w:type="gramStart"/>
-      <w:r>
-        <w:t>*:*</w:t>
-      </w:r>
-      <w:proofErr w:type="gramEnd"/>
-      <w:r>
-        <w:t xml:space="preserve">) binary relationship types </w:t>
+        <w:t xml:space="preserve">many-to-many (*:*) binary relationship types </w:t>
       </w:r>
     </w:p>
     <w:p>
@@ -1188,34 +1221,7 @@
     </w:p>
     <w:p>
       <w:r>
-        <w:t xml:space="preserve">An example for each of the steps will be showcased, but since there were no </w:t>
-      </w:r>
-      <w:r>
-        <w:t>one-to-one (1:1) recursive relationship types</w:t>
-      </w:r>
-      <w:r>
-        <w:t xml:space="preserve">, </w:t>
-      </w:r>
-      <w:r>
-        <w:t>many-to-many (*:*) binary relationship</w:t>
-      </w:r>
-      <w:r>
-        <w:t xml:space="preserve"> types, </w:t>
-      </w:r>
-      <w:r>
-        <w:t xml:space="preserve">complex relationship types, and multi-valued attributes in the conceptual model, steps </w:t>
-      </w:r>
-      <w:r>
-        <w:t>5</w:t>
-      </w:r>
-      <w:r>
-        <w:t xml:space="preserve">, </w:t>
-      </w:r>
-      <w:r>
-        <w:t>7</w:t>
-      </w:r>
-      <w:r>
-        <w:t>, 8, and 9 are skipped.</w:t>
+        <w:t>An example for each of the steps will be showcased, but since there were no one-to-one (1:1) recursive relationship types, many-to-many (*:*) binary relationship types, complex relationship types, and multi-valued attributes in the conceptual model, steps 5, 7, 8, and 9 are skipped.</w:t>
       </w:r>
     </w:p>
     <w:p>
@@ -1232,13 +1238,172 @@
         <w:t>Step 1:</w:t>
       </w:r>
       <w:r>
-        <w:t xml:space="preserve"> </w:t>
-      </w:r>
-      <w:r>
-        <w:t>Strong entity types</w:t>
-      </w:r>
-      <w:r>
-        <w:t>.</w:t>
+        <w:t xml:space="preserve"> Strong entity types.</w:t>
+      </w:r>
+    </w:p>
+    <w:p>
+      <w:r>
+        <w:drawing>
+          <wp:inline distT="0" distB="0" distL="0" distR="0" wp14:anchorId="35F7EB98" wp14:editId="629513DF">
+            <wp:extent cx="5943600" cy="360045"/>
+            <wp:effectExtent l="0" t="0" r="0" b="1905"/>
+            <wp:docPr id="5" name="Picture 5"/>
+            <wp:cNvGraphicFramePr>
+              <a:graphicFrameLocks xmlns:a="http://schemas.openxmlformats.org/drawingml/2006/main" noChangeAspect="1"/>
+            </wp:cNvGraphicFramePr>
+            <a:graphic xmlns:a="http://schemas.openxmlformats.org/drawingml/2006/main">
+              <a:graphicData uri="http://schemas.openxmlformats.org/drawingml/2006/picture">
+                <pic:pic xmlns:pic="http://schemas.openxmlformats.org/drawingml/2006/picture">
+                  <pic:nvPicPr>
+                    <pic:cNvPr id="1" name=""/>
+                    <pic:cNvPicPr/>
+                  </pic:nvPicPr>
+                  <pic:blipFill>
+                    <a:blip r:embed="rId10"/>
+                    <a:stretch>
+                      <a:fillRect/>
+                    </a:stretch>
+                  </pic:blipFill>
+                  <pic:spPr>
+                    <a:xfrm>
+                      <a:off x="0" y="0"/>
+                      <a:ext cx="5943600" cy="360045"/>
+                    </a:xfrm>
+                    <a:prstGeom prst="rect">
+                      <a:avLst/>
+                    </a:prstGeom>
+                  </pic:spPr>
+                </pic:pic>
+              </a:graphicData>
+            </a:graphic>
+          </wp:inline>
+        </w:drawing>
+      </w:r>
+    </w:p>
+    <w:p>
+      <w:r>
+        <w:t xml:space="preserve">An entity </w:t>
+      </w:r>
+      <w:r>
+        <w:rPr>
+          <w:i/>
+          <w:iCs/>
+        </w:rPr>
+        <w:t>Users</w:t>
+      </w:r>
+      <w:r>
+        <w:t xml:space="preserve"> has attributes </w:t>
+      </w:r>
+      <w:proofErr w:type="spellStart"/>
+      <w:r>
+        <w:rPr>
+          <w:i/>
+          <w:iCs/>
+        </w:rPr>
+        <w:t>userId</w:t>
+      </w:r>
+      <w:proofErr w:type="spellEnd"/>
+      <w:r>
+        <w:rPr>
+          <w:i/>
+          <w:iCs/>
+        </w:rPr>
+        <w:t xml:space="preserve">, </w:t>
+      </w:r>
+      <w:proofErr w:type="spellStart"/>
+      <w:r>
+        <w:rPr>
+          <w:i/>
+          <w:iCs/>
+        </w:rPr>
+        <w:t>userType</w:t>
+      </w:r>
+      <w:proofErr w:type="spellEnd"/>
+      <w:r>
+        <w:rPr>
+          <w:i/>
+          <w:iCs/>
+        </w:rPr>
+        <w:t xml:space="preserve">, email, password, </w:t>
+      </w:r>
+      <w:proofErr w:type="spellStart"/>
+      <w:r>
+        <w:rPr>
+          <w:i/>
+          <w:iCs/>
+        </w:rPr>
+        <w:t>firstName</w:t>
+      </w:r>
+      <w:proofErr w:type="spellEnd"/>
+      <w:r>
+        <w:rPr>
+          <w:i/>
+          <w:iCs/>
+        </w:rPr>
+        <w:t xml:space="preserve">, </w:t>
+      </w:r>
+      <w:proofErr w:type="spellStart"/>
+      <w:r>
+        <w:rPr>
+          <w:i/>
+          <w:iCs/>
+        </w:rPr>
+        <w:t>lastName</w:t>
+      </w:r>
+      <w:proofErr w:type="spellEnd"/>
+      <w:r>
+        <w:rPr>
+          <w:i/>
+          <w:iCs/>
+        </w:rPr>
+        <w:t xml:space="preserve">, </w:t>
+      </w:r>
+      <w:proofErr w:type="spellStart"/>
+      <w:r>
+        <w:rPr>
+          <w:i/>
+          <w:iCs/>
+        </w:rPr>
+        <w:t>dateOfBirth</w:t>
+      </w:r>
+      <w:proofErr w:type="spellEnd"/>
+      <w:r>
+        <w:rPr>
+          <w:i/>
+          <w:iCs/>
+        </w:rPr>
+        <w:t xml:space="preserve">, </w:t>
+      </w:r>
+      <w:proofErr w:type="spellStart"/>
+      <w:r>
+        <w:rPr>
+          <w:i/>
+          <w:iCs/>
+        </w:rPr>
+        <w:t>phoneNumber</w:t>
+      </w:r>
+      <w:proofErr w:type="spellEnd"/>
+      <w:r>
+        <w:rPr>
+          <w:i/>
+          <w:iCs/>
+        </w:rPr>
+        <w:t xml:space="preserve">, </w:t>
+      </w:r>
+      <w:r>
+        <w:t xml:space="preserve">with the </w:t>
+      </w:r>
+      <w:proofErr w:type="spellStart"/>
+      <w:r>
+        <w:rPr>
+          <w:i/>
+          <w:iCs/>
+        </w:rPr>
+        <w:t>userId</w:t>
+      </w:r>
+      <w:proofErr w:type="spellEnd"/>
+      <w:r>
+        <w:t xml:space="preserve"> being the primary key.</w:t>
       </w:r>
     </w:p>
     <w:p>
@@ -1247,44 +1412,353 @@
           <w:b/>
           <w:bCs/>
         </w:rPr>
-        <w:t>Step 2</w:t>
+        <w:t>Step 2:</w:t>
+      </w:r>
+      <w:r>
+        <w:t xml:space="preserve"> Weak entity types</w:t>
+      </w:r>
+      <w:r>
+        <w:t xml:space="preserve"> AND </w:t>
       </w:r>
       <w:r>
         <w:rPr>
           <w:b/>
           <w:bCs/>
         </w:rPr>
-        <w:t>:</w:t>
-      </w:r>
-      <w:r>
-        <w:t xml:space="preserve"> Weak entity types</w:t>
-      </w:r>
-    </w:p>
-    <w:p>
+        <w:t>Step 3</w:t>
+      </w:r>
       <w:r>
         <w:rPr>
           <w:b/>
           <w:bCs/>
         </w:rPr>
-        <w:t>Step 3</w:t>
-      </w:r>
+        <w:t xml:space="preserve">: </w:t>
+      </w:r>
+      <w:r>
+        <w:t>One-to-many (1:*) binary relationship types</w:t>
+      </w:r>
+    </w:p>
+    <w:p>
+      <w:r>
+        <w:t xml:space="preserve">An interesting weak entity is the </w:t>
+      </w:r>
+      <w:r>
+        <w:rPr>
+          <w:i/>
+          <w:iCs/>
+        </w:rPr>
+        <w:t>Ticket</w:t>
+      </w:r>
+      <w:r>
+        <w:rPr>
+          <w:i/>
+          <w:iCs/>
+        </w:rPr>
+        <w:t>.</w:t>
+      </w:r>
+    </w:p>
+    <w:p>
+      <w:r>
+        <w:drawing>
+          <wp:inline distT="0" distB="0" distL="0" distR="0" wp14:anchorId="6779350D" wp14:editId="2FF52803">
+            <wp:extent cx="4007056" cy="825542"/>
+            <wp:effectExtent l="0" t="0" r="0" b="0"/>
+            <wp:docPr id="15" name="Picture 15"/>
+            <wp:cNvGraphicFramePr>
+              <a:graphicFrameLocks xmlns:a="http://schemas.openxmlformats.org/drawingml/2006/main" noChangeAspect="1"/>
+            </wp:cNvGraphicFramePr>
+            <a:graphic xmlns:a="http://schemas.openxmlformats.org/drawingml/2006/main">
+              <a:graphicData uri="http://schemas.openxmlformats.org/drawingml/2006/picture">
+                <pic:pic xmlns:pic="http://schemas.openxmlformats.org/drawingml/2006/picture">
+                  <pic:nvPicPr>
+                    <pic:cNvPr id="1" name=""/>
+                    <pic:cNvPicPr/>
+                  </pic:nvPicPr>
+                  <pic:blipFill>
+                    <a:blip r:embed="rId11"/>
+                    <a:stretch>
+                      <a:fillRect/>
+                    </a:stretch>
+                  </pic:blipFill>
+                  <pic:spPr>
+                    <a:xfrm>
+                      <a:off x="0" y="0"/>
+                      <a:ext cx="4007056" cy="825542"/>
+                    </a:xfrm>
+                    <a:prstGeom prst="rect">
+                      <a:avLst/>
+                    </a:prstGeom>
+                  </pic:spPr>
+                </pic:pic>
+              </a:graphicData>
+            </a:graphic>
+          </wp:inline>
+        </w:drawing>
+      </w:r>
+    </w:p>
+    <w:p>
+      <w:r>
+        <w:t xml:space="preserve">The </w:t>
+      </w:r>
+      <w:r>
+        <w:rPr>
+          <w:i/>
+          <w:iCs/>
+        </w:rPr>
+        <w:t xml:space="preserve">Ticket </w:t>
+      </w:r>
+      <w:r>
+        <w:t xml:space="preserve">entity only had the price. But since its relationships with the </w:t>
+      </w:r>
+      <w:r>
+        <w:rPr>
+          <w:i/>
+          <w:iCs/>
+        </w:rPr>
+        <w:t xml:space="preserve">Passenger </w:t>
+      </w:r>
+      <w:r>
+        <w:t xml:space="preserve">and </w:t>
+      </w:r>
+      <w:r>
+        <w:rPr>
+          <w:i/>
+          <w:iCs/>
+        </w:rPr>
+        <w:t>Flight</w:t>
+      </w:r>
+      <w:r>
+        <w:t xml:space="preserve"> entities are one-to-many, </w:t>
+      </w:r>
+      <w:r>
+        <w:t xml:space="preserve">the </w:t>
+      </w:r>
+      <w:r>
+        <w:rPr>
+          <w:i/>
+          <w:iCs/>
+        </w:rPr>
+        <w:t>Passenger</w:t>
+      </w:r>
+      <w:r>
+        <w:t xml:space="preserve"> and </w:t>
+      </w:r>
+      <w:r>
+        <w:rPr>
+          <w:i/>
+          <w:iCs/>
+        </w:rPr>
+        <w:t xml:space="preserve">Flight </w:t>
+      </w:r>
+      <w:r>
+        <w:t>entities are designated as the parent entities</w:t>
+      </w:r>
+      <w:r>
+        <w:t xml:space="preserve"> </w:t>
+      </w:r>
+      <w:r>
+        <w:lastRenderedPageBreak/>
+        <w:t>(which is Step 3)</w:t>
+      </w:r>
+      <w:r>
+        <w:t xml:space="preserve">. This makes the </w:t>
+      </w:r>
+      <w:r>
+        <w:rPr>
+          <w:i/>
+          <w:iCs/>
+        </w:rPr>
+        <w:t>Ticket</w:t>
+      </w:r>
+      <w:r>
+        <w:t xml:space="preserve"> the child entity.</w:t>
+      </w:r>
+      <w:r>
+        <w:t xml:space="preserve"> </w:t>
+      </w:r>
+      <w:r>
+        <w:t xml:space="preserve">This means that the </w:t>
+      </w:r>
+      <w:proofErr w:type="spellStart"/>
+      <w:r>
+        <w:rPr>
+          <w:i/>
+          <w:iCs/>
+        </w:rPr>
+        <w:t>fligthId</w:t>
+      </w:r>
+      <w:proofErr w:type="spellEnd"/>
+      <w:r>
+        <w:t xml:space="preserve"> and </w:t>
+      </w:r>
+      <w:proofErr w:type="spellStart"/>
+      <w:r>
+        <w:rPr>
+          <w:i/>
+          <w:iCs/>
+        </w:rPr>
+        <w:t>passportNumber</w:t>
+      </w:r>
+      <w:proofErr w:type="spellEnd"/>
+      <w:r>
+        <w:t xml:space="preserve"> will be foreign keys in the </w:t>
+      </w:r>
+      <w:r>
+        <w:rPr>
+          <w:i/>
+          <w:iCs/>
+        </w:rPr>
+        <w:t>Ticket</w:t>
+      </w:r>
+      <w:r>
+        <w:t xml:space="preserve"> entity.</w:t>
+      </w:r>
+      <w:r>
+        <w:t xml:space="preserve"> The relationship attribute, </w:t>
+      </w:r>
+      <w:proofErr w:type="spellStart"/>
+      <w:r>
+        <w:rPr>
+          <w:i/>
+          <w:iCs/>
+        </w:rPr>
+        <w:t>seatNumber</w:t>
+      </w:r>
+      <w:proofErr w:type="spellEnd"/>
+      <w:r>
+        <w:rPr>
+          <w:i/>
+          <w:iCs/>
+        </w:rPr>
+        <w:t>,</w:t>
+      </w:r>
+      <w:r>
+        <w:t xml:space="preserve"> is also added as an attribute.</w:t>
+      </w:r>
+    </w:p>
+    <w:p>
       <w:r>
         <w:rPr>
           <w:b/>
           <w:bCs/>
         </w:rPr>
-        <w:t xml:space="preserve">: </w:t>
-      </w:r>
-      <w:r>
-        <w:t>One-to-many (</w:t>
-      </w:r>
-      <w:proofErr w:type="gramStart"/>
-      <w:r>
-        <w:t>1:*</w:t>
-      </w:r>
-      <w:proofErr w:type="gramEnd"/>
-      <w:r>
-        <w:t>) binary relationship types</w:t>
+        <w:t xml:space="preserve">Step 4: </w:t>
+      </w:r>
+      <w:r>
+        <w:t>One-to-one (1:1) binary relationship types</w:t>
+      </w:r>
+    </w:p>
+    <w:p>
+      <w:r>
+        <w:t xml:space="preserve">The relationship between </w:t>
+      </w:r>
+      <w:r>
+        <w:rPr>
+          <w:i/>
+          <w:iCs/>
+        </w:rPr>
+        <w:t xml:space="preserve">Flight </w:t>
+      </w:r>
+      <w:r>
+        <w:t xml:space="preserve">and </w:t>
+      </w:r>
+      <w:r>
+        <w:rPr>
+          <w:i/>
+          <w:iCs/>
+        </w:rPr>
+        <w:t>Arrival</w:t>
+      </w:r>
+      <w:r>
+        <w:t xml:space="preserve"> is a one-to-one type. </w:t>
+      </w:r>
+    </w:p>
+    <w:p>
+      <w:r>
+        <w:drawing>
+          <wp:inline distT="0" distB="0" distL="0" distR="0" wp14:anchorId="222C4D79" wp14:editId="18A4DFAB">
+            <wp:extent cx="3435527" cy="596931"/>
+            <wp:effectExtent l="0" t="0" r="0" b="0"/>
+            <wp:docPr id="13" name="Picture 13"/>
+            <wp:cNvGraphicFramePr>
+              <a:graphicFrameLocks xmlns:a="http://schemas.openxmlformats.org/drawingml/2006/main" noChangeAspect="1"/>
+            </wp:cNvGraphicFramePr>
+            <a:graphic xmlns:a="http://schemas.openxmlformats.org/drawingml/2006/main">
+              <a:graphicData uri="http://schemas.openxmlformats.org/drawingml/2006/picture">
+                <pic:pic xmlns:pic="http://schemas.openxmlformats.org/drawingml/2006/picture">
+                  <pic:nvPicPr>
+                    <pic:cNvPr id="1" name=""/>
+                    <pic:cNvPicPr/>
+                  </pic:nvPicPr>
+                  <pic:blipFill>
+                    <a:blip r:embed="rId12"/>
+                    <a:stretch>
+                      <a:fillRect/>
+                    </a:stretch>
+                  </pic:blipFill>
+                  <pic:spPr>
+                    <a:xfrm>
+                      <a:off x="0" y="0"/>
+                      <a:ext cx="3435527" cy="596931"/>
+                    </a:xfrm>
+                    <a:prstGeom prst="rect">
+                      <a:avLst/>
+                    </a:prstGeom>
+                  </pic:spPr>
+                </pic:pic>
+              </a:graphicData>
+            </a:graphic>
+          </wp:inline>
+        </w:drawing>
+      </w:r>
+    </w:p>
+    <w:p>
+      <w:pPr>
+        <w:rPr>
+          <w:i/>
+          <w:iCs/>
+        </w:rPr>
+      </w:pPr>
+      <w:r>
+        <w:t xml:space="preserve">The </w:t>
+      </w:r>
+      <w:proofErr w:type="spellStart"/>
+      <w:r>
+        <w:rPr>
+          <w:i/>
+          <w:iCs/>
+        </w:rPr>
+        <w:t>arrivalTime</w:t>
+      </w:r>
+      <w:proofErr w:type="spellEnd"/>
+      <w:r>
+        <w:t xml:space="preserve"> will still be an attribute, but the </w:t>
+      </w:r>
+      <w:proofErr w:type="spellStart"/>
+      <w:r>
+        <w:rPr>
+          <w:i/>
+          <w:iCs/>
+        </w:rPr>
+        <w:t>flightId</w:t>
+      </w:r>
+      <w:proofErr w:type="spellEnd"/>
+      <w:r>
+        <w:rPr>
+          <w:i/>
+          <w:iCs/>
+        </w:rPr>
+        <w:t xml:space="preserve"> </w:t>
+      </w:r>
+      <w:r>
+        <w:t xml:space="preserve">will be added as a foreign key. The other foreign showed in the code above comes from the one-to-many relationship with </w:t>
+      </w:r>
+      <w:r>
+        <w:rPr>
+          <w:i/>
+          <w:iCs/>
+        </w:rPr>
+        <w:t>Airport.</w:t>
       </w:r>
     </w:p>
     <w:p>
@@ -1293,41 +1767,87 @@
           <w:b/>
           <w:bCs/>
         </w:rPr>
-        <w:t xml:space="preserve">Step 4: </w:t>
-      </w:r>
-      <w:r>
-        <w:t>O</w:t>
-      </w:r>
-      <w:r>
-        <w:t>ne-to-one (1:1) binary relationship types</w:t>
-      </w:r>
-    </w:p>
-    <w:p>
-      <w:r>
-        <w:rPr>
-          <w:b/>
-          <w:bCs/>
-        </w:rPr>
-        <w:t>Step 6</w:t>
-      </w:r>
-      <w:r>
-        <w:rPr>
-          <w:b/>
-          <w:bCs/>
-        </w:rPr>
-        <w:t>:</w:t>
+        <w:t>Step 6:</w:t>
       </w:r>
       <w:r>
         <w:t xml:space="preserve"> Superclass/subclass relationship types</w:t>
       </w:r>
     </w:p>
     <w:p>
-      <w:pPr>
-        <w:rPr>
-          <w:b/>
-          <w:bCs/>
-        </w:rPr>
-      </w:pPr>
+      <w:r>
+        <w:drawing>
+          <wp:inline distT="0" distB="0" distL="0" distR="0" wp14:anchorId="3A8894A9" wp14:editId="22BD348A">
+            <wp:extent cx="5943600" cy="344805"/>
+            <wp:effectExtent l="0" t="0" r="0" b="0"/>
+            <wp:docPr id="14" name="Picture 14"/>
+            <wp:cNvGraphicFramePr>
+              <a:graphicFrameLocks xmlns:a="http://schemas.openxmlformats.org/drawingml/2006/main" noChangeAspect="1"/>
+            </wp:cNvGraphicFramePr>
+            <a:graphic xmlns:a="http://schemas.openxmlformats.org/drawingml/2006/main">
+              <a:graphicData uri="http://schemas.openxmlformats.org/drawingml/2006/picture">
+                <pic:pic xmlns:pic="http://schemas.openxmlformats.org/drawingml/2006/picture">
+                  <pic:nvPicPr>
+                    <pic:cNvPr id="1" name=""/>
+                    <pic:cNvPicPr/>
+                  </pic:nvPicPr>
+                  <pic:blipFill>
+                    <a:blip r:embed="rId13"/>
+                    <a:stretch>
+                      <a:fillRect/>
+                    </a:stretch>
+                  </pic:blipFill>
+                  <pic:spPr>
+                    <a:xfrm>
+                      <a:off x="0" y="0"/>
+                      <a:ext cx="5943600" cy="344805"/>
+                    </a:xfrm>
+                    <a:prstGeom prst="rect">
+                      <a:avLst/>
+                    </a:prstGeom>
+                  </pic:spPr>
+                </pic:pic>
+              </a:graphicData>
+            </a:graphic>
+          </wp:inline>
+        </w:drawing>
+      </w:r>
+    </w:p>
+    <w:p>
+      <w:r>
+        <w:t xml:space="preserve">Since the constraint is mandatory and </w:t>
+      </w:r>
+      <w:proofErr w:type="spellStart"/>
+      <w:r>
+        <w:t>nondisjoint</w:t>
+      </w:r>
+      <w:proofErr w:type="spellEnd"/>
+      <w:r>
+        <w:t xml:space="preserve">, just one table, </w:t>
+      </w:r>
+      <w:r>
+        <w:rPr>
+          <w:i/>
+          <w:iCs/>
+        </w:rPr>
+        <w:t>Users</w:t>
+      </w:r>
+      <w:r>
+        <w:rPr>
+          <w:i/>
+          <w:iCs/>
+        </w:rPr>
+        <w:t>,</w:t>
+      </w:r>
+      <w:r>
+        <w:rPr>
+          <w:i/>
+          <w:iCs/>
+        </w:rPr>
+        <w:t xml:space="preserve"> </w:t>
+      </w:r>
+      <w:r>
+        <w:t>will be needed.</w:t>
+      </w:r>
     </w:p>
     <w:sectPr>
       <w:pgSz w:w="12240" w:h="15840"/>
@@ -2012,6 +2532,7 @@
   <w:style w:type="paragraph" w:default="1" w:styleId="Normal">
     <w:name w:val="Normal"/>
     <w:qFormat/>
+    <w:rsid w:val="00902726"/>
   </w:style>
   <w:style w:type="character" w:default="1" w:styleId="DefaultParagraphFont">
     <w:name w:val="Default Paragraph Font"/>

</xml_diff>